<commit_message>
Correcting charts on analise-resultados-01-2021
</commit_message>
<xml_diff>
--- a/docs/analise-resultados-01-2021.docx
+++ b/docs/analise-resultados-01-2021.docx
@@ -6980,12 +6980,12 @@
           <wp:inline distB="114300" distT="114300" distL="114300" distR="114300">
             <wp:extent cx="5731200" cy="3543300"/>
             <wp:effectExtent b="0" l="0" r="0" t="0"/>
-            <wp:docPr descr="Gráfico" id="15" name="image16.png"/>
+            <wp:docPr descr="Gráfico" id="16" name="image6.png"/>
             <a:graphic>
               <a:graphicData uri="http://schemas.openxmlformats.org/drawingml/2006/picture">
                 <pic:pic>
                   <pic:nvPicPr>
-                    <pic:cNvPr descr="Gráfico" id="0" name="image16.png"/>
+                    <pic:cNvPr descr="Gráfico" id="0" name="image6.png"/>
                     <pic:cNvPicPr preferRelativeResize="0"/>
                   </pic:nvPicPr>
                   <pic:blipFill>
@@ -7025,12 +7025,12 @@
           <wp:inline distB="114300" distT="114300" distL="114300" distR="114300">
             <wp:extent cx="5731200" cy="3543300"/>
             <wp:effectExtent b="0" l="0" r="0" t="0"/>
-            <wp:docPr descr="Gráfico" id="17" name="image4.png"/>
+            <wp:docPr descr="Gráfico" id="18" name="image13.png"/>
             <a:graphic>
               <a:graphicData uri="http://schemas.openxmlformats.org/drawingml/2006/picture">
                 <pic:pic>
                   <pic:nvPicPr>
-                    <pic:cNvPr descr="Gráfico" id="0" name="image4.png"/>
+                    <pic:cNvPr descr="Gráfico" id="0" name="image13.png"/>
                     <pic:cNvPicPr preferRelativeResize="0"/>
                   </pic:nvPicPr>
                   <pic:blipFill>
@@ -7070,12 +7070,12 @@
           <wp:inline distB="114300" distT="114300" distL="114300" distR="114300">
             <wp:extent cx="5731200" cy="3543300"/>
             <wp:effectExtent b="0" l="0" r="0" t="0"/>
-            <wp:docPr descr="Gráfico" id="21" name="image26.png"/>
+            <wp:docPr descr="Gráfico" id="22" name="image21.png"/>
             <a:graphic>
               <a:graphicData uri="http://schemas.openxmlformats.org/drawingml/2006/picture">
                 <pic:pic>
                   <pic:nvPicPr>
-                    <pic:cNvPr descr="Gráfico" id="0" name="image26.png"/>
+                    <pic:cNvPr descr="Gráfico" id="0" name="image21.png"/>
                     <pic:cNvPicPr preferRelativeResize="0"/>
                   </pic:nvPicPr>
                   <pic:blipFill>
@@ -7168,12 +7168,12 @@
           <wp:inline distB="114300" distT="114300" distL="114300" distR="114300">
             <wp:extent cx="5731200" cy="3543300"/>
             <wp:effectExtent b="0" l="0" r="0" t="0"/>
-            <wp:docPr descr="Gráfico" id="31" name="image29.png"/>
+            <wp:docPr descr="Gráfico" id="31" name="image25.png"/>
             <a:graphic>
               <a:graphicData uri="http://schemas.openxmlformats.org/drawingml/2006/picture">
                 <pic:pic>
                   <pic:nvPicPr>
-                    <pic:cNvPr descr="Gráfico" id="0" name="image29.png"/>
+                    <pic:cNvPr descr="Gráfico" id="0" name="image25.png"/>
                     <pic:cNvPicPr preferRelativeResize="0"/>
                   </pic:nvPicPr>
                   <pic:blipFill>
@@ -7213,12 +7213,12 @@
           <wp:inline distB="114300" distT="114300" distL="114300" distR="114300">
             <wp:extent cx="5731200" cy="3543300"/>
             <wp:effectExtent b="0" l="0" r="0" t="0"/>
-            <wp:docPr descr="Gráfico" id="26" name="image20.png"/>
+            <wp:docPr descr="Gráfico" id="26" name="image27.png"/>
             <a:graphic>
               <a:graphicData uri="http://schemas.openxmlformats.org/drawingml/2006/picture">
                 <pic:pic>
                   <pic:nvPicPr>
-                    <pic:cNvPr descr="Gráfico" id="0" name="image20.png"/>
+                    <pic:cNvPr descr="Gráfico" id="0" name="image27.png"/>
                     <pic:cNvPicPr preferRelativeResize="0"/>
                   </pic:nvPicPr>
                   <pic:blipFill>
@@ -7258,12 +7258,12 @@
           <wp:inline distB="114300" distT="114300" distL="114300" distR="114300">
             <wp:extent cx="5731200" cy="3543300"/>
             <wp:effectExtent b="0" l="0" r="0" t="0"/>
-            <wp:docPr descr="Gráfico" id="23" name="image19.png"/>
+            <wp:docPr descr="Gráfico" id="24" name="image26.png"/>
             <a:graphic>
               <a:graphicData uri="http://schemas.openxmlformats.org/drawingml/2006/picture">
                 <pic:pic>
                   <pic:nvPicPr>
-                    <pic:cNvPr descr="Gráfico" id="0" name="image19.png"/>
+                    <pic:cNvPr descr="Gráfico" id="0" name="image26.png"/>
                     <pic:cNvPicPr preferRelativeResize="0"/>
                   </pic:nvPicPr>
                   <pic:blipFill>
@@ -7303,12 +7303,12 @@
           <wp:inline distB="114300" distT="114300" distL="114300" distR="114300">
             <wp:extent cx="5731200" cy="3543300"/>
             <wp:effectExtent b="0" l="0" r="0" t="0"/>
-            <wp:docPr descr="Gráfico" id="29" name="image27.png"/>
+            <wp:docPr descr="Gráfico" id="29" name="image28.png"/>
             <a:graphic>
               <a:graphicData uri="http://schemas.openxmlformats.org/drawingml/2006/picture">
                 <pic:pic>
                   <pic:nvPicPr>
-                    <pic:cNvPr descr="Gráfico" id="0" name="image27.png"/>
+                    <pic:cNvPr descr="Gráfico" id="0" name="image28.png"/>
                     <pic:cNvPicPr preferRelativeResize="0"/>
                   </pic:nvPicPr>
                   <pic:blipFill>
@@ -7401,12 +7401,12 @@
           <wp:inline distB="114300" distT="114300" distL="114300" distR="114300">
             <wp:extent cx="5731200" cy="3543300"/>
             <wp:effectExtent b="0" l="0" r="0" t="0"/>
-            <wp:docPr descr="Gráfico" id="30" name="image25.png"/>
+            <wp:docPr descr="Gráfico" id="30" name="image23.png"/>
             <a:graphic>
               <a:graphicData uri="http://schemas.openxmlformats.org/drawingml/2006/picture">
                 <pic:pic>
                   <pic:nvPicPr>
-                    <pic:cNvPr descr="Gráfico" id="0" name="image25.png"/>
+                    <pic:cNvPr descr="Gráfico" id="0" name="image23.png"/>
                     <pic:cNvPicPr preferRelativeResize="0"/>
                   </pic:nvPicPr>
                   <pic:blipFill>
@@ -7446,12 +7446,12 @@
           <wp:inline distB="114300" distT="114300" distL="114300" distR="114300">
             <wp:extent cx="5731200" cy="3543300"/>
             <wp:effectExtent b="0" l="0" r="0" t="0"/>
-            <wp:docPr descr="Gráfico" id="25" name="image28.png"/>
+            <wp:docPr descr="Gráfico" id="25" name="image30.png"/>
             <a:graphic>
               <a:graphicData uri="http://schemas.openxmlformats.org/drawingml/2006/picture">
                 <pic:pic>
                   <pic:nvPicPr>
-                    <pic:cNvPr descr="Gráfico" id="0" name="image28.png"/>
+                    <pic:cNvPr descr="Gráfico" id="0" name="image30.png"/>
                     <pic:cNvPicPr preferRelativeResize="0"/>
                   </pic:nvPicPr>
                   <pic:blipFill>
@@ -7491,12 +7491,12 @@
           <wp:inline distB="114300" distT="114300" distL="114300" distR="114300">
             <wp:extent cx="5731200" cy="3543300"/>
             <wp:effectExtent b="0" l="0" r="0" t="0"/>
-            <wp:docPr descr="Gráfico" id="11" name="image9.png"/>
+            <wp:docPr descr="Gráfico" id="12" name="image16.png"/>
             <a:graphic>
               <a:graphicData uri="http://schemas.openxmlformats.org/drawingml/2006/picture">
                 <pic:pic>
                   <pic:nvPicPr>
-                    <pic:cNvPr descr="Gráfico" id="0" name="image9.png"/>
+                    <pic:cNvPr descr="Gráfico" id="0" name="image16.png"/>
                     <pic:cNvPicPr preferRelativeResize="0"/>
                   </pic:nvPicPr>
                   <pic:blipFill>
@@ -7536,12 +7536,12 @@
           <wp:inline distB="114300" distT="114300" distL="114300" distR="114300">
             <wp:extent cx="5731200" cy="3543300"/>
             <wp:effectExtent b="0" l="0" r="0" t="0"/>
-            <wp:docPr descr="Gráfico" id="9" name="image12.png"/>
+            <wp:docPr descr="Gráfico" id="10" name="image18.png"/>
             <a:graphic>
               <a:graphicData uri="http://schemas.openxmlformats.org/drawingml/2006/picture">
                 <pic:pic>
                   <pic:nvPicPr>
-                    <pic:cNvPr descr="Gráfico" id="0" name="image12.png"/>
+                    <pic:cNvPr descr="Gráfico" id="0" name="image18.png"/>
                     <pic:cNvPicPr preferRelativeResize="0"/>
                   </pic:nvPicPr>
                   <pic:blipFill>
@@ -7595,12 +7595,12 @@
           <wp:inline distB="114300" distT="114300" distL="114300" distR="114300">
             <wp:extent cx="5731200" cy="3543300"/>
             <wp:effectExtent b="0" l="0" r="0" t="0"/>
-            <wp:docPr descr="Gráfico" id="7" name="image17.png"/>
+            <wp:docPr descr="Gráfico" id="7" name="image9.png"/>
             <a:graphic>
               <a:graphicData uri="http://schemas.openxmlformats.org/drawingml/2006/picture">
                 <pic:pic>
                   <pic:nvPicPr>
-                    <pic:cNvPr descr="Gráfico" id="0" name="image17.png"/>
+                    <pic:cNvPr descr="Gráfico" id="0" name="image9.png"/>
                     <pic:cNvPicPr preferRelativeResize="0"/>
                   </pic:nvPicPr>
                   <pic:blipFill>
@@ -7640,12 +7640,12 @@
           <wp:inline distB="114300" distT="114300" distL="114300" distR="114300">
             <wp:extent cx="5731200" cy="3543300"/>
             <wp:effectExtent b="0" l="0" r="0" t="0"/>
-            <wp:docPr descr="Gráfico" id="10" name="image7.png"/>
+            <wp:docPr descr="Gráfico" id="11" name="image17.png"/>
             <a:graphic>
               <a:graphicData uri="http://schemas.openxmlformats.org/drawingml/2006/picture">
                 <pic:pic>
                   <pic:nvPicPr>
-                    <pic:cNvPr descr="Gráfico" id="0" name="image7.png"/>
+                    <pic:cNvPr descr="Gráfico" id="0" name="image17.png"/>
                     <pic:cNvPicPr preferRelativeResize="0"/>
                   </pic:nvPicPr>
                   <pic:blipFill>
@@ -7685,12 +7685,12 @@
           <wp:inline distB="114300" distT="114300" distL="114300" distR="114300">
             <wp:extent cx="5731200" cy="3543300"/>
             <wp:effectExtent b="0" l="0" r="0" t="0"/>
-            <wp:docPr descr="Gráfico" id="12" name="image8.png"/>
+            <wp:docPr descr="Gráfico" id="13" name="image7.png"/>
             <a:graphic>
               <a:graphicData uri="http://schemas.openxmlformats.org/drawingml/2006/picture">
                 <pic:pic>
                   <pic:nvPicPr>
-                    <pic:cNvPr descr="Gráfico" id="0" name="image8.png"/>
+                    <pic:cNvPr descr="Gráfico" id="0" name="image7.png"/>
                     <pic:cNvPicPr preferRelativeResize="0"/>
                   </pic:nvPicPr>
                   <pic:blipFill>
@@ -7740,12 +7740,12 @@
           <wp:inline distB="114300" distT="114300" distL="114300" distR="114300">
             <wp:extent cx="5731200" cy="3543300"/>
             <wp:effectExtent b="0" l="0" r="0" t="0"/>
-            <wp:docPr descr="Gráfico" id="18" name="image18.png"/>
+            <wp:docPr descr="Gráfico" id="19" name="image14.png"/>
             <a:graphic>
               <a:graphicData uri="http://schemas.openxmlformats.org/drawingml/2006/picture">
                 <pic:pic>
                   <pic:nvPicPr>
-                    <pic:cNvPr descr="Gráfico" id="0" name="image18.png"/>
+                    <pic:cNvPr descr="Gráfico" id="0" name="image14.png"/>
                     <pic:cNvPicPr preferRelativeResize="0"/>
                   </pic:nvPicPr>
                   <pic:blipFill>
@@ -7824,12 +7824,12 @@
           <wp:inline distB="114300" distT="114300" distL="114300" distR="114300">
             <wp:extent cx="5731200" cy="3543300"/>
             <wp:effectExtent b="0" l="0" r="0" t="0"/>
-            <wp:docPr descr="Gráfico" id="19" name="image2.png"/>
+            <wp:docPr descr="Gráfico" id="20" name="image5.png"/>
             <a:graphic>
               <a:graphicData uri="http://schemas.openxmlformats.org/drawingml/2006/picture">
                 <pic:pic>
                   <pic:nvPicPr>
-                    <pic:cNvPr descr="Gráfico" id="0" name="image2.png"/>
+                    <pic:cNvPr descr="Gráfico" id="0" name="image5.png"/>
                     <pic:cNvPicPr preferRelativeResize="0"/>
                   </pic:nvPicPr>
                   <pic:blipFill>
@@ -7894,12 +7894,12 @@
           <wp:inline distB="114300" distT="114300" distL="114300" distR="114300">
             <wp:extent cx="5731200" cy="3543300"/>
             <wp:effectExtent b="0" l="0" r="0" t="0"/>
-            <wp:docPr descr="Gráfico" id="3" name="image1.png"/>
+            <wp:docPr descr="Gráfico" id="3" name="image10.png"/>
             <a:graphic>
               <a:graphicData uri="http://schemas.openxmlformats.org/drawingml/2006/picture">
                 <pic:pic>
                   <pic:nvPicPr>
-                    <pic:cNvPr descr="Gráfico" id="0" name="image1.png"/>
+                    <pic:cNvPr descr="Gráfico" id="0" name="image10.png"/>
                     <pic:cNvPicPr preferRelativeResize="0"/>
                   </pic:nvPicPr>
                   <pic:blipFill>
@@ -10532,12 +10532,12 @@
           <wp:inline distB="114300" distT="114300" distL="114300" distR="114300">
             <wp:extent cx="5731200" cy="3543300"/>
             <wp:effectExtent b="0" l="0" r="0" t="0"/>
-            <wp:docPr descr="Gráfico" id="16" name="image3.png"/>
+            <wp:docPr descr="Gráfico" id="17" name="image2.png"/>
             <a:graphic>
               <a:graphicData uri="http://schemas.openxmlformats.org/drawingml/2006/picture">
                 <pic:pic>
                   <pic:nvPicPr>
-                    <pic:cNvPr descr="Gráfico" id="0" name="image3.png"/>
+                    <pic:cNvPr descr="Gráfico" id="0" name="image2.png"/>
                     <pic:cNvPicPr preferRelativeResize="0"/>
                   </pic:nvPicPr>
                   <pic:blipFill>
@@ -10982,12 +10982,12 @@
           <wp:inline distB="114300" distT="114300" distL="114300" distR="114300">
             <wp:extent cx="5731200" cy="3543300"/>
             <wp:effectExtent b="0" l="0" r="0" t="0"/>
-            <wp:docPr descr="Gráfico" id="8" name="image5.png"/>
+            <wp:docPr descr="Gráfico" id="8" name="image19.png"/>
             <a:graphic>
               <a:graphicData uri="http://schemas.openxmlformats.org/drawingml/2006/picture">
                 <pic:pic>
                   <pic:nvPicPr>
-                    <pic:cNvPr descr="Gráfico" id="0" name="image5.png"/>
+                    <pic:cNvPr descr="Gráfico" id="0" name="image19.png"/>
                     <pic:cNvPicPr preferRelativeResize="0"/>
                   </pic:nvPicPr>
                   <pic:blipFill>
@@ -11034,12 +11034,12 @@
           <wp:inline distB="114300" distT="114300" distL="114300" distR="114300">
             <wp:extent cx="5731200" cy="3543300"/>
             <wp:effectExtent b="0" l="0" r="0" t="0"/>
-            <wp:docPr descr="Gráfico" id="1" name="image6.png"/>
+            <wp:docPr descr="Gráfico" id="1" name="image3.png"/>
             <a:graphic>
               <a:graphicData uri="http://schemas.openxmlformats.org/drawingml/2006/picture">
                 <pic:pic>
                   <pic:nvPicPr>
-                    <pic:cNvPr descr="Gráfico" id="0" name="image6.png"/>
+                    <pic:cNvPr descr="Gráfico" id="0" name="image3.png"/>
                     <pic:cNvPicPr preferRelativeResize="0"/>
                   </pic:nvPicPr>
                   <pic:blipFill>
@@ -11089,12 +11089,12 @@
           <wp:inline distB="114300" distT="114300" distL="114300" distR="114300">
             <wp:extent cx="5731200" cy="3543300"/>
             <wp:effectExtent b="0" l="0" r="0" t="0"/>
-            <wp:docPr descr="Gráfico" id="28" name="image22.png"/>
+            <wp:docPr descr="Gráfico" id="28" name="image24.png"/>
             <a:graphic>
               <a:graphicData uri="http://schemas.openxmlformats.org/drawingml/2006/picture">
                 <pic:pic>
                   <pic:nvPicPr>
-                    <pic:cNvPr descr="Gráfico" id="0" name="image22.png"/>
+                    <pic:cNvPr descr="Gráfico" id="0" name="image24.png"/>
                     <pic:cNvPicPr preferRelativeResize="0"/>
                   </pic:nvPicPr>
                   <pic:blipFill>
@@ -11134,12 +11134,12 @@
           <wp:inline distB="114300" distT="114300" distL="114300" distR="114300">
             <wp:extent cx="5731200" cy="3543300"/>
             <wp:effectExtent b="0" l="0" r="0" t="0"/>
-            <wp:docPr descr="Gráfico" id="22" name="image21.png"/>
+            <wp:docPr descr="Gráfico" id="23" name="image31.png"/>
             <a:graphic>
               <a:graphicData uri="http://schemas.openxmlformats.org/drawingml/2006/picture">
                 <pic:pic>
                   <pic:nvPicPr>
-                    <pic:cNvPr descr="Gráfico" id="0" name="image21.png"/>
+                    <pic:cNvPr descr="Gráfico" id="0" name="image31.png"/>
                     <pic:cNvPicPr preferRelativeResize="0"/>
                   </pic:nvPicPr>
                   <pic:blipFill>
@@ -17047,12 +17047,12 @@
           <wp:inline distB="114300" distT="114300" distL="114300" distR="114300">
             <wp:extent cx="5731200" cy="3543300"/>
             <wp:effectExtent b="0" l="0" r="0" t="0"/>
-            <wp:docPr descr="Gráfico" id="13" name="image31.png"/>
+            <wp:docPr descr="Gráfico" id="14" name="image12.png"/>
             <a:graphic>
               <a:graphicData uri="http://schemas.openxmlformats.org/drawingml/2006/picture">
                 <pic:pic>
                   <pic:nvPicPr>
-                    <pic:cNvPr descr="Gráfico" id="0" name="image31.png"/>
+                    <pic:cNvPr descr="Gráfico" id="0" name="image12.png"/>
                     <pic:cNvPicPr preferRelativeResize="0"/>
                   </pic:nvPicPr>
                   <pic:blipFill>
@@ -17092,12 +17092,12 @@
           <wp:inline distB="114300" distT="114300" distL="114300" distR="114300">
             <wp:extent cx="5731200" cy="3543300"/>
             <wp:effectExtent b="0" l="0" r="0" t="0"/>
-            <wp:docPr descr="Gráfico" id="2" name="image30.png"/>
+            <wp:docPr descr="Gráfico" id="2" name="image20.png"/>
             <a:graphic>
               <a:graphicData uri="http://schemas.openxmlformats.org/drawingml/2006/picture">
                 <pic:pic>
                   <pic:nvPicPr>
-                    <pic:cNvPr descr="Gráfico" id="0" name="image30.png"/>
+                    <pic:cNvPr descr="Gráfico" id="0" name="image20.png"/>
                     <pic:cNvPicPr preferRelativeResize="0"/>
                   </pic:nvPicPr>
                   <pic:blipFill>
@@ -17132,17 +17132,67 @@
         <w:rPr/>
       </w:pPr>
       <w:r>
+        <w:rPr>
+          <w:rtl w:val="0"/>
+        </w:rPr>
+      </w:r>
+    </w:p>
+    <w:p>
+      <w:pPr>
+        <w:rPr/>
+      </w:pPr>
+      <w:r>
+        <w:rPr>
+          <w:rtl w:val="0"/>
+        </w:rPr>
+      </w:r>
+    </w:p>
+    <w:p>
+      <w:pPr>
+        <w:rPr/>
+      </w:pPr>
+      <w:r>
+        <w:rPr>
+          <w:rtl w:val="0"/>
+        </w:rPr>
+      </w:r>
+    </w:p>
+    <w:p>
+      <w:pPr>
+        <w:rPr/>
+      </w:pPr>
+      <w:r>
+        <w:rPr>
+          <w:rtl w:val="0"/>
+        </w:rPr>
+      </w:r>
+    </w:p>
+    <w:p>
+      <w:pPr>
+        <w:rPr/>
+      </w:pPr>
+      <w:r>
+        <w:rPr>
+          <w:rtl w:val="0"/>
+        </w:rPr>
+      </w:r>
+    </w:p>
+    <w:p>
+      <w:pPr>
+        <w:rPr/>
+      </w:pPr>
+      <w:r>
         <w:rPr/>
         <w:drawing>
           <wp:inline distB="114300" distT="114300" distL="114300" distR="114300">
             <wp:extent cx="5731200" cy="3543300"/>
             <wp:effectExtent b="0" l="0" r="0" t="0"/>
-            <wp:docPr descr="Gráfico" id="24" name="image23.png"/>
+            <wp:docPr descr="Gráfico" id="9" name="image1.png"/>
             <a:graphic>
               <a:graphicData uri="http://schemas.openxmlformats.org/drawingml/2006/picture">
                 <pic:pic>
                   <pic:nvPicPr>
-                    <pic:cNvPr descr="Gráfico" id="0" name="image23.png"/>
+                    <pic:cNvPr descr="Gráfico" id="0" name="image1.png"/>
                     <pic:cNvPicPr preferRelativeResize="0"/>
                   </pic:nvPicPr>
                   <pic:blipFill>
@@ -17182,12 +17232,12 @@
           <wp:inline distB="114300" distT="114300" distL="114300" distR="114300">
             <wp:extent cx="5731200" cy="3543300"/>
             <wp:effectExtent b="0" l="0" r="0" t="0"/>
-            <wp:docPr descr="Gráfico" id="20" name="image15.png"/>
+            <wp:docPr descr="Gráfico" id="21" name="image29.png"/>
             <a:graphic>
               <a:graphicData uri="http://schemas.openxmlformats.org/drawingml/2006/picture">
                 <pic:pic>
                   <pic:nvPicPr>
-                    <pic:cNvPr descr="Gráfico" id="0" name="image15.png"/>
+                    <pic:cNvPr descr="Gráfico" id="0" name="image29.png"/>
                     <pic:cNvPicPr preferRelativeResize="0"/>
                   </pic:nvPicPr>
                   <pic:blipFill>
@@ -25029,12 +25079,12 @@
           <wp:inline distB="114300" distT="114300" distL="114300" distR="114300">
             <wp:extent cx="5731200" cy="3543300"/>
             <wp:effectExtent b="0" l="0" r="0" t="0"/>
-            <wp:docPr descr="Gráfico" id="14" name="image10.png"/>
+            <wp:docPr descr="Gráfico" id="15" name="image4.png"/>
             <a:graphic>
               <a:graphicData uri="http://schemas.openxmlformats.org/drawingml/2006/picture">
                 <pic:pic>
                   <pic:nvPicPr>
-                    <pic:cNvPr descr="Gráfico" id="0" name="image10.png"/>
+                    <pic:cNvPr descr="Gráfico" id="0" name="image4.png"/>
                     <pic:cNvPicPr preferRelativeResize="0"/>
                   </pic:nvPicPr>
                   <pic:blipFill>
@@ -25074,12 +25124,12 @@
           <wp:inline distB="114300" distT="114300" distL="114300" distR="114300">
             <wp:extent cx="5731200" cy="3543300"/>
             <wp:effectExtent b="0" l="0" r="0" t="0"/>
-            <wp:docPr descr="Gráfico" id="5" name="image13.png"/>
+            <wp:docPr descr="Gráfico" id="5" name="image8.png"/>
             <a:graphic>
               <a:graphicData uri="http://schemas.openxmlformats.org/drawingml/2006/picture">
                 <pic:pic>
                   <pic:nvPicPr>
-                    <pic:cNvPr descr="Gráfico" id="0" name="image13.png"/>
+                    <pic:cNvPr descr="Gráfico" id="0" name="image8.png"/>
                     <pic:cNvPicPr preferRelativeResize="0"/>
                   </pic:nvPicPr>
                   <pic:blipFill>
@@ -25119,12 +25169,12 @@
           <wp:inline distB="114300" distT="114300" distL="114300" distR="114300">
             <wp:extent cx="5731200" cy="3543300"/>
             <wp:effectExtent b="0" l="0" r="0" t="0"/>
-            <wp:docPr descr="Gráfico" id="27" name="image24.png"/>
+            <wp:docPr descr="Gráfico" id="27" name="image22.png"/>
             <a:graphic>
               <a:graphicData uri="http://schemas.openxmlformats.org/drawingml/2006/picture">
                 <pic:pic>
                   <pic:nvPicPr>
-                    <pic:cNvPr descr="Gráfico" id="0" name="image24.png"/>
+                    <pic:cNvPr descr="Gráfico" id="0" name="image22.png"/>
                     <pic:cNvPicPr preferRelativeResize="0"/>
                   </pic:nvPicPr>
                   <pic:blipFill>
@@ -25164,12 +25214,12 @@
           <wp:inline distB="114300" distT="114300" distL="114300" distR="114300">
             <wp:extent cx="5731200" cy="3543300"/>
             <wp:effectExtent b="0" l="0" r="0" t="0"/>
-            <wp:docPr descr="Gráfico" id="4" name="image14.png"/>
+            <wp:docPr descr="Gráfico" id="4" name="image15.png"/>
             <a:graphic>
               <a:graphicData uri="http://schemas.openxmlformats.org/drawingml/2006/picture">
                 <pic:pic>
                   <pic:nvPicPr>
-                    <pic:cNvPr descr="Gráfico" id="0" name="image14.png"/>
+                    <pic:cNvPr descr="Gráfico" id="0" name="image15.png"/>
                     <pic:cNvPicPr preferRelativeResize="0"/>
                   </pic:nvPicPr>
                   <pic:blipFill>

</xml_diff>